<commit_message>
final evryhing with uml/readme/prototype
</commit_message>
<xml_diff>
--- a/prototype.docx
+++ b/prototype.docx
@@ -4,7 +4,7 @@
   <w:body>
     <w:p>
       <w:pPr>
-        <w:spacing w:line="240" w:lineRule="auto"/>
+        <w:spacing w:line="480" w:lineRule="auto"/>
         <w:rPr>
           <w:rFonts w:ascii="Times New Roman" w:hAnsi="Times New Roman" w:cs="Times New Roman"/>
           <w:sz w:val="24"/>
@@ -22,7 +22,7 @@
     </w:p>
     <w:p>
       <w:pPr>
-        <w:spacing w:line="240" w:lineRule="auto"/>
+        <w:spacing w:line="480" w:lineRule="auto"/>
         <w:rPr>
           <w:rFonts w:ascii="Times New Roman" w:hAnsi="Times New Roman" w:cs="Times New Roman"/>
           <w:sz w:val="24"/>
@@ -82,7 +82,7 @@
           <w:sz w:val="24"/>
           <w:szCs w:val="24"/>
         </w:rPr>
-        <w:t>Evil Hangman</w:t>
+        <w:t>Pacman</w:t>
       </w:r>
     </w:p>
     <w:p>
@@ -119,7 +119,7 @@
           <w:szCs w:val="24"/>
         </w:rPr>
         <w:tab/>
-        <w:t xml:space="preserve">Evil Hangman is a single-player word game where </w:t>
+        <w:t xml:space="preserve">Pacman is a game where the user controls a yellow blob who traverses a 2-dimensional maze collecting dots while avoiding ghosts who chase after him. The user wins by collecting all of the dots on the board before dying to a ghost. Pacman dies whenever he comes into contact with one. There are also powerups that the user can collect, which give Pacman a temporary power boost. While under the effects of the powerup, whenever Pacman touches a ghost, the ghost will die instead. The game ends when either Pacman dies to a ghost, or he collects </w:t>
       </w:r>
       <w:proofErr w:type="gramStart"/>
       <w:r>
@@ -128,7 +128,7 @@
           <w:sz w:val="24"/>
           <w:szCs w:val="24"/>
         </w:rPr>
-        <w:t>a user plays</w:t>
+        <w:t>all of</w:t>
       </w:r>
       <w:proofErr w:type="gramEnd"/>
       <w:r>
@@ -137,25 +137,7 @@
           <w:sz w:val="24"/>
           <w:szCs w:val="24"/>
         </w:rPr>
-        <w:t xml:space="preserve"> against a computer, where the user is the guesser. It is just like regular hangman, except the word is not set at the beginning of the game. Instead, the computer changes the word throughout the game </w:t>
-      </w:r>
-      <w:proofErr w:type="gramStart"/>
-      <w:r>
-        <w:rPr>
-          <w:rFonts w:ascii="Times New Roman" w:hAnsi="Times New Roman" w:cs="Times New Roman"/>
-          <w:sz w:val="24"/>
-          <w:szCs w:val="24"/>
-        </w:rPr>
-        <w:t>in order to</w:t>
-      </w:r>
-      <w:proofErr w:type="gramEnd"/>
-      <w:r>
-        <w:rPr>
-          <w:rFonts w:ascii="Times New Roman" w:hAnsi="Times New Roman" w:cs="Times New Roman"/>
-          <w:sz w:val="24"/>
-          <w:szCs w:val="24"/>
-        </w:rPr>
-        <w:t xml:space="preserve"> make it as difficult as possible for the user to guess it, as long as the changed word still falls in line with already-revealed letters. The final product will be a text-based terminal hangman game that takes user input in the form of letters and/or word guesses, and uses this input for a game of Evil Hangman. </w:t>
+        <w:t xml:space="preserve"> the dots. </w:t>
       </w:r>
     </w:p>
     <w:p>
@@ -178,230 +160,189 @@
     </w:p>
     <w:p>
       <w:pPr>
-        <w:spacing w:line="480" w:lineRule="auto"/>
-        <w:rPr>
-          <w:rFonts w:ascii="Times New Roman" w:hAnsi="Times New Roman" w:cs="Times New Roman"/>
-          <w:sz w:val="24"/>
-          <w:szCs w:val="24"/>
-        </w:rPr>
-      </w:pPr>
-      <w:r>
-        <w:rPr>
-          <w:rFonts w:ascii="Times New Roman" w:hAnsi="Times New Roman" w:cs="Times New Roman"/>
-          <w:sz w:val="24"/>
-          <w:szCs w:val="24"/>
-        </w:rPr>
-        <w:tab/>
-      </w:r>
-      <w:r>
-        <w:rPr>
-          <w:rFonts w:ascii="Times New Roman" w:hAnsi="Times New Roman" w:cs="Times New Roman"/>
-          <w:sz w:val="24"/>
-          <w:szCs w:val="24"/>
-        </w:rPr>
-        <w:t>-one-player interactive hangman game with the program through terminal</w:t>
-      </w:r>
-    </w:p>
-    <w:p>
-      <w:pPr>
-        <w:spacing w:line="480" w:lineRule="auto"/>
-        <w:rPr>
-          <w:rFonts w:ascii="Times New Roman" w:hAnsi="Times New Roman" w:cs="Times New Roman"/>
-          <w:sz w:val="24"/>
-          <w:szCs w:val="24"/>
-        </w:rPr>
-      </w:pPr>
-      <w:r>
-        <w:rPr>
-          <w:rFonts w:ascii="Times New Roman" w:hAnsi="Times New Roman" w:cs="Times New Roman"/>
-          <w:sz w:val="24"/>
-          <w:szCs w:val="24"/>
-        </w:rPr>
-        <w:tab/>
-        <w:t>-high-score keeper</w:t>
-      </w:r>
-    </w:p>
-    <w:p>
-      <w:pPr>
-        <w:spacing w:line="480" w:lineRule="auto"/>
-        <w:rPr>
-          <w:rFonts w:ascii="Times New Roman" w:hAnsi="Times New Roman" w:cs="Times New Roman"/>
-          <w:sz w:val="24"/>
-          <w:szCs w:val="24"/>
-        </w:rPr>
-      </w:pPr>
-      <w:r>
-        <w:rPr>
-          <w:rFonts w:ascii="Times New Roman" w:hAnsi="Times New Roman" w:cs="Times New Roman"/>
-          <w:sz w:val="24"/>
-          <w:szCs w:val="24"/>
-        </w:rPr>
-        <w:tab/>
-        <w:t>-difficulty levels</w:t>
-      </w:r>
-    </w:p>
-    <w:p>
-      <w:pPr>
-        <w:spacing w:line="480" w:lineRule="auto"/>
-        <w:rPr>
-          <w:rFonts w:ascii="Times New Roman" w:hAnsi="Times New Roman" w:cs="Times New Roman"/>
-          <w:sz w:val="24"/>
-          <w:szCs w:val="24"/>
-        </w:rPr>
-      </w:pPr>
-      <w:r>
-        <w:rPr>
-          <w:rFonts w:ascii="Times New Roman" w:hAnsi="Times New Roman" w:cs="Times New Roman"/>
-          <w:sz w:val="24"/>
-          <w:szCs w:val="24"/>
-        </w:rPr>
-        <w:tab/>
-        <w:t>-multiple language support</w:t>
-      </w:r>
-    </w:p>
-    <w:p>
-      <w:pPr>
-        <w:spacing w:line="480" w:lineRule="auto"/>
-        <w:rPr>
-          <w:rFonts w:ascii="Times New Roman" w:hAnsi="Times New Roman" w:cs="Times New Roman"/>
-          <w:sz w:val="24"/>
-          <w:szCs w:val="24"/>
-        </w:rPr>
-      </w:pPr>
-      <w:r>
-        <w:rPr>
-          <w:rFonts w:ascii="Times New Roman" w:hAnsi="Times New Roman" w:cs="Times New Roman"/>
-          <w:sz w:val="24"/>
-          <w:szCs w:val="24"/>
-        </w:rPr>
-        <w:t>Detailed Description:</w:t>
-      </w:r>
-    </w:p>
-    <w:p>
-      <w:pPr>
-        <w:spacing w:line="480" w:lineRule="auto"/>
-        <w:rPr>
-          <w:rFonts w:ascii="Times New Roman" w:hAnsi="Times New Roman" w:cs="Times New Roman"/>
-          <w:sz w:val="24"/>
-          <w:szCs w:val="24"/>
-        </w:rPr>
-      </w:pPr>
-      <w:r>
-        <w:rPr>
-          <w:rFonts w:ascii="Times New Roman" w:hAnsi="Times New Roman" w:cs="Times New Roman"/>
-          <w:sz w:val="24"/>
-          <w:szCs w:val="24"/>
-        </w:rPr>
-        <w:tab/>
-        <w:t xml:space="preserve">The program will start with a list of every word in the English language (downloaded from an online source). The user may pick a word length at the beginning of the game. At this point, the program will create a subset of English words that satisfy this condition. Every time </w:t>
-      </w:r>
-      <w:r>
-        <w:rPr>
-          <w:rFonts w:ascii="Times New Roman" w:hAnsi="Times New Roman" w:cs="Times New Roman"/>
-          <w:sz w:val="24"/>
-          <w:szCs w:val="24"/>
-        </w:rPr>
-        <w:lastRenderedPageBreak/>
-        <w:t xml:space="preserve">the user guesses a letter, the program will create a smaller subset of words that do not contain the letter, and it will tell the user that the letter was not found. This will keep happening every time the user guesses a letter, until eventually there is only one word left (or every remaining word contains the same letter) and the program must cede a letter to the user. If the program cedes a letter, it will consider all possible positions to place this letter, and pick the position that leaves the most remaining words. This keeps going until either the user guesses the word, or they run out of guesses and loses. A possible point of deviation would be for the program, at a point when it does not need to cede a letter, to cede the letter because it would be more beneficial in the long run, as it leaves up more possible words. </w:t>
-      </w:r>
-      <w:r>
-        <w:rPr>
-          <w:rFonts w:ascii="Times New Roman" w:hAnsi="Times New Roman" w:cs="Times New Roman"/>
-          <w:sz w:val="24"/>
-          <w:szCs w:val="24"/>
-        </w:rPr>
-        <w:t>Also, difficulty levels could determine whether the program chooses the most efficient path, or maybe the second most efficient path to make the game slightly easier for the user.</w:t>
-      </w:r>
-    </w:p>
-    <w:p>
-      <w:pPr>
-        <w:spacing w:line="480" w:lineRule="auto"/>
-        <w:rPr>
-          <w:rFonts w:ascii="Times New Roman" w:hAnsi="Times New Roman" w:cs="Times New Roman"/>
-          <w:sz w:val="24"/>
-          <w:szCs w:val="24"/>
-        </w:rPr>
-      </w:pPr>
-      <w:r>
-        <w:rPr>
-          <w:rFonts w:ascii="Times New Roman" w:hAnsi="Times New Roman" w:cs="Times New Roman"/>
-          <w:sz w:val="24"/>
-          <w:szCs w:val="24"/>
-        </w:rPr>
-        <w:t>Roadmap:</w:t>
-      </w:r>
-    </w:p>
-    <w:p>
-      <w:pPr>
-        <w:spacing w:line="480" w:lineRule="auto"/>
-        <w:rPr>
-          <w:rFonts w:ascii="Times New Roman" w:hAnsi="Times New Roman" w:cs="Times New Roman"/>
-          <w:sz w:val="24"/>
-          <w:szCs w:val="24"/>
-        </w:rPr>
-      </w:pPr>
-      <w:r>
-        <w:rPr>
-          <w:rFonts w:ascii="Times New Roman" w:hAnsi="Times New Roman" w:cs="Times New Roman"/>
-          <w:sz w:val="24"/>
-          <w:szCs w:val="24"/>
-        </w:rPr>
-        <w:tab/>
-      </w:r>
-      <w:r>
-        <w:rPr>
-          <w:rFonts w:ascii="Times New Roman" w:hAnsi="Times New Roman" w:cs="Times New Roman"/>
-          <w:sz w:val="24"/>
-          <w:szCs w:val="24"/>
-        </w:rPr>
-        <w:t>-stuff for the basic/simple algorithm: by Jun 4</w:t>
-      </w:r>
-      <w:r>
-        <w:rPr>
-          <w:rFonts w:ascii="Times New Roman" w:hAnsi="Times New Roman" w:cs="Times New Roman"/>
-          <w:sz w:val="24"/>
-          <w:szCs w:val="24"/>
-          <w:vertAlign w:val="superscript"/>
-        </w:rPr>
-        <w:t>th</w:t>
-      </w:r>
-    </w:p>
-    <w:p>
-      <w:pPr>
-        <w:spacing w:line="480" w:lineRule="auto"/>
-        <w:rPr>
-          <w:rFonts w:ascii="Times New Roman" w:hAnsi="Times New Roman" w:cs="Times New Roman"/>
-          <w:sz w:val="24"/>
-          <w:szCs w:val="24"/>
-        </w:rPr>
-      </w:pPr>
-      <w:r>
-        <w:rPr>
-          <w:rFonts w:ascii="Times New Roman" w:hAnsi="Times New Roman" w:cs="Times New Roman"/>
-          <w:sz w:val="24"/>
-          <w:szCs w:val="24"/>
-        </w:rPr>
-        <w:tab/>
-        <w:t>-terminal stuff: after algorithmic stuff, finished</w:t>
+        <w:pStyle w:val="ListParagraph"/>
+        <w:numPr>
+          <w:ilvl w:val="0"/>
+          <w:numId w:val="3"/>
+        </w:numPr>
+        <w:spacing w:line="480" w:lineRule="auto"/>
+        <w:rPr>
+          <w:rFonts w:ascii="Times New Roman" w:hAnsi="Times New Roman" w:cs="Times New Roman"/>
+          <w:sz w:val="24"/>
+          <w:szCs w:val="24"/>
+        </w:rPr>
+      </w:pPr>
+      <w:r>
+        <w:rPr>
+          <w:rFonts w:ascii="Times New Roman" w:hAnsi="Times New Roman" w:cs="Times New Roman"/>
+          <w:sz w:val="24"/>
+          <w:szCs w:val="24"/>
+        </w:rPr>
+        <w:t>Control Pacman’s movement using WASD keys</w:t>
+      </w:r>
+    </w:p>
+    <w:p>
+      <w:pPr>
+        <w:pStyle w:val="ListParagraph"/>
+        <w:numPr>
+          <w:ilvl w:val="0"/>
+          <w:numId w:val="3"/>
+        </w:numPr>
+        <w:spacing w:line="480" w:lineRule="auto"/>
+        <w:rPr>
+          <w:rFonts w:ascii="Times New Roman" w:hAnsi="Times New Roman" w:cs="Times New Roman"/>
+          <w:sz w:val="24"/>
+          <w:szCs w:val="24"/>
+        </w:rPr>
+      </w:pPr>
+      <w:r>
+        <w:rPr>
+          <w:rFonts w:ascii="Times New Roman" w:hAnsi="Times New Roman" w:cs="Times New Roman"/>
+          <w:sz w:val="24"/>
+          <w:szCs w:val="24"/>
+        </w:rPr>
+        <w:t>Traverse a game board collecting dots</w:t>
+      </w:r>
+    </w:p>
+    <w:p>
+      <w:pPr>
+        <w:pStyle w:val="ListParagraph"/>
+        <w:numPr>
+          <w:ilvl w:val="0"/>
+          <w:numId w:val="3"/>
+        </w:numPr>
+        <w:spacing w:line="480" w:lineRule="auto"/>
+        <w:rPr>
+          <w:rFonts w:ascii="Times New Roman" w:hAnsi="Times New Roman" w:cs="Times New Roman"/>
+          <w:sz w:val="24"/>
+          <w:szCs w:val="24"/>
+        </w:rPr>
+      </w:pPr>
+      <w:r>
+        <w:rPr>
+          <w:rFonts w:ascii="Times New Roman" w:hAnsi="Times New Roman" w:cs="Times New Roman"/>
+          <w:sz w:val="24"/>
+          <w:szCs w:val="24"/>
+        </w:rPr>
+        <w:t>Death when touching ghosts</w:t>
+      </w:r>
+    </w:p>
+    <w:p>
+      <w:pPr>
+        <w:pStyle w:val="ListParagraph"/>
+        <w:numPr>
+          <w:ilvl w:val="0"/>
+          <w:numId w:val="3"/>
+        </w:numPr>
+        <w:spacing w:line="480" w:lineRule="auto"/>
+        <w:rPr>
+          <w:rFonts w:ascii="Times New Roman" w:hAnsi="Times New Roman" w:cs="Times New Roman"/>
+          <w:sz w:val="24"/>
+          <w:szCs w:val="24"/>
+        </w:rPr>
+      </w:pPr>
+      <w:r>
+        <w:rPr>
+          <w:rFonts w:ascii="Times New Roman" w:hAnsi="Times New Roman" w:cs="Times New Roman"/>
+          <w:sz w:val="24"/>
+          <w:szCs w:val="24"/>
+        </w:rPr>
+        <w:t>Powerups that allow Pacman to eat the ghosts</w:t>
+      </w:r>
+      <w:r>
+        <w:rPr>
+          <w:rFonts w:ascii="Times New Roman" w:hAnsi="Times New Roman" w:cs="Times New Roman"/>
+          <w:sz w:val="24"/>
+          <w:szCs w:val="24"/>
+        </w:rPr>
+        <w:t>, and disabling them for the rest of the game</w:t>
       </w:r>
       <w:bookmarkStart w:id="0" w:name="_GoBack"/>
       <w:bookmarkEnd w:id="0"/>
-      <w:r>
-        <w:rPr>
-          <w:rFonts w:ascii="Times New Roman" w:hAnsi="Times New Roman" w:cs="Times New Roman"/>
-          <w:sz w:val="24"/>
-          <w:szCs w:val="24"/>
-        </w:rPr>
-        <w:t xml:space="preserve"> before first demo Jun 8</w:t>
-      </w:r>
-      <w:r>
-        <w:rPr>
-          <w:rFonts w:ascii="Times New Roman" w:hAnsi="Times New Roman" w:cs="Times New Roman"/>
-          <w:sz w:val="24"/>
-          <w:szCs w:val="24"/>
-          <w:vertAlign w:val="superscript"/>
-        </w:rPr>
-        <w:t>th</w:t>
+    </w:p>
+    <w:p>
+      <w:pPr>
+        <w:pStyle w:val="ListParagraph"/>
+        <w:numPr>
+          <w:ilvl w:val="0"/>
+          <w:numId w:val="3"/>
+        </w:numPr>
+        <w:spacing w:line="480" w:lineRule="auto"/>
+        <w:rPr>
+          <w:rFonts w:ascii="Times New Roman" w:hAnsi="Times New Roman" w:cs="Times New Roman"/>
+          <w:sz w:val="24"/>
+          <w:szCs w:val="24"/>
+        </w:rPr>
+      </w:pPr>
+      <w:r>
+        <w:rPr>
+          <w:rFonts w:ascii="Times New Roman" w:hAnsi="Times New Roman" w:cs="Times New Roman"/>
+          <w:sz w:val="24"/>
+          <w:szCs w:val="24"/>
+        </w:rPr>
+        <w:t>Game end when all dots have been collected</w:t>
+      </w:r>
+    </w:p>
+    <w:p>
+      <w:pPr>
+        <w:pStyle w:val="ListParagraph"/>
+        <w:numPr>
+          <w:ilvl w:val="0"/>
+          <w:numId w:val="3"/>
+        </w:numPr>
+        <w:spacing w:line="480" w:lineRule="auto"/>
+        <w:rPr>
+          <w:rFonts w:ascii="Times New Roman" w:hAnsi="Times New Roman" w:cs="Times New Roman"/>
+          <w:sz w:val="24"/>
+          <w:szCs w:val="24"/>
+        </w:rPr>
+      </w:pPr>
+      <w:r>
+        <w:rPr>
+          <w:rFonts w:ascii="Times New Roman" w:hAnsi="Times New Roman" w:cs="Times New Roman"/>
+          <w:sz w:val="24"/>
+          <w:szCs w:val="24"/>
+        </w:rPr>
+        <w:t>Timer</w:t>
+      </w:r>
+    </w:p>
+    <w:p>
+      <w:pPr>
+        <w:spacing w:line="480" w:lineRule="auto"/>
+        <w:rPr>
+          <w:rFonts w:ascii="Times New Roman" w:hAnsi="Times New Roman" w:cs="Times New Roman"/>
+          <w:sz w:val="24"/>
+          <w:szCs w:val="24"/>
+        </w:rPr>
+      </w:pPr>
+    </w:p>
+    <w:p>
+      <w:pPr>
+        <w:spacing w:line="480" w:lineRule="auto"/>
+        <w:rPr>
+          <w:rFonts w:ascii="Times New Roman" w:hAnsi="Times New Roman" w:cs="Times New Roman"/>
+          <w:sz w:val="24"/>
+          <w:szCs w:val="24"/>
+        </w:rPr>
+      </w:pPr>
+    </w:p>
+    <w:p>
+      <w:pPr>
+        <w:spacing w:line="480" w:lineRule="auto"/>
+        <w:rPr>
+          <w:rFonts w:ascii="Times New Roman" w:hAnsi="Times New Roman" w:cs="Times New Roman"/>
+          <w:sz w:val="24"/>
+          <w:szCs w:val="24"/>
+        </w:rPr>
+      </w:pPr>
+      <w:r>
+        <w:rPr>
+          <w:rFonts w:ascii="Times New Roman" w:hAnsi="Times New Roman" w:cs="Times New Roman"/>
+          <w:sz w:val="24"/>
+          <w:szCs w:val="24"/>
+        </w:rPr>
+        <w:lastRenderedPageBreak/>
+        <w:t>Detailed Description:</w:t>
       </w:r>
     </w:p>
     <w:p>
@@ -420,53 +361,73 @@
           <w:szCs w:val="24"/>
         </w:rPr>
         <w:tab/>
-        <w:t>-incorporate more advanced/smarter algorithms: work on until Jun 12</w:t>
-      </w:r>
-      <w:r>
-        <w:rPr>
-          <w:rFonts w:ascii="Times New Roman" w:hAnsi="Times New Roman" w:cs="Times New Roman"/>
-          <w:sz w:val="24"/>
-          <w:szCs w:val="24"/>
-          <w:vertAlign w:val="superscript"/>
-        </w:rPr>
-        <w:t>th</w:t>
-      </w:r>
-    </w:p>
-    <w:p>
-      <w:pPr>
-        <w:spacing w:line="480" w:lineRule="auto"/>
-        <w:rPr>
-          <w:rFonts w:ascii="Times New Roman" w:hAnsi="Times New Roman" w:cs="Times New Roman"/>
-          <w:sz w:val="24"/>
-          <w:szCs w:val="24"/>
-        </w:rPr>
-      </w:pPr>
-      <w:r>
-        <w:rPr>
-          <w:rFonts w:ascii="Times New Roman" w:hAnsi="Times New Roman" w:cs="Times New Roman"/>
-          <w:sz w:val="24"/>
-          <w:szCs w:val="24"/>
-        </w:rPr>
-        <w:t>Work Distribution:</w:t>
-      </w:r>
-    </w:p>
-    <w:p>
-      <w:pPr>
-        <w:spacing w:line="480" w:lineRule="auto"/>
-        <w:rPr>
-          <w:rFonts w:ascii="Times New Roman" w:hAnsi="Times New Roman" w:cs="Times New Roman"/>
-          <w:sz w:val="24"/>
-          <w:szCs w:val="24"/>
-        </w:rPr>
-      </w:pPr>
-      <w:r>
-        <w:rPr>
-          <w:rFonts w:ascii="Times New Roman" w:hAnsi="Times New Roman" w:cs="Times New Roman"/>
-          <w:sz w:val="24"/>
-          <w:szCs w:val="24"/>
-        </w:rPr>
-        <w:tab/>
-        <w:t>-solo project</w:t>
+        <w:t xml:space="preserve">The game will be played and displayed using Processing. The game will detect input of WASD keys, which will change the direction of Pacman, </w:t>
+      </w:r>
+      <w:proofErr w:type="gramStart"/>
+      <w:r>
+        <w:rPr>
+          <w:rFonts w:ascii="Times New Roman" w:hAnsi="Times New Roman" w:cs="Times New Roman"/>
+          <w:sz w:val="24"/>
+          <w:szCs w:val="24"/>
+        </w:rPr>
+        <w:t>as long as</w:t>
+      </w:r>
+      <w:proofErr w:type="gramEnd"/>
+      <w:r>
+        <w:rPr>
+          <w:rFonts w:ascii="Times New Roman" w:hAnsi="Times New Roman" w:cs="Times New Roman"/>
+          <w:sz w:val="24"/>
+          <w:szCs w:val="24"/>
+        </w:rPr>
+        <w:t xml:space="preserve"> there is no wall in that direction. The board will be a 2-dimensional array that stores Walls, Dots, Food, and Blanks. The moving objects, Pacman and the ghosts, will not be contained inside the array, but instead they will have x and y coordinates that correspond to a spot in the array. Pacman and each of the three ghosts will spawn in one of the corners of the board. Two of the ghosts will track Pacman and move after him, while the third will move randomly. </w:t>
+      </w:r>
+      <w:r>
+        <w:rPr>
+          <w:rFonts w:ascii="Times New Roman" w:hAnsi="Times New Roman" w:cs="Times New Roman"/>
+          <w:sz w:val="24"/>
+          <w:szCs w:val="24"/>
+        </w:rPr>
+        <w:t>Pacman will move at twice the speed of the ghosts. Each time Pacman moves, dots and food will be removed from the corresponding square on the board, which will be checked by translating (</w:t>
+      </w:r>
+      <w:proofErr w:type="spellStart"/>
+      <w:proofErr w:type="gramStart"/>
+      <w:r>
+        <w:rPr>
+          <w:rFonts w:ascii="Times New Roman" w:hAnsi="Times New Roman" w:cs="Times New Roman"/>
+          <w:sz w:val="24"/>
+          <w:szCs w:val="24"/>
+        </w:rPr>
+        <w:t>x,y</w:t>
+      </w:r>
+      <w:proofErr w:type="spellEnd"/>
+      <w:proofErr w:type="gramEnd"/>
+      <w:r>
+        <w:rPr>
+          <w:rFonts w:ascii="Times New Roman" w:hAnsi="Times New Roman" w:cs="Times New Roman"/>
+          <w:sz w:val="24"/>
+          <w:szCs w:val="24"/>
+        </w:rPr>
+        <w:t>) into 2D array indices. Pacman and ghosts will be stopped from moving into walls also by converting (</w:t>
+      </w:r>
+      <w:proofErr w:type="spellStart"/>
+      <w:proofErr w:type="gramStart"/>
+      <w:r>
+        <w:rPr>
+          <w:rFonts w:ascii="Times New Roman" w:hAnsi="Times New Roman" w:cs="Times New Roman"/>
+          <w:sz w:val="24"/>
+          <w:szCs w:val="24"/>
+        </w:rPr>
+        <w:t>x,y</w:t>
+      </w:r>
+      <w:proofErr w:type="spellEnd"/>
+      <w:proofErr w:type="gramEnd"/>
+      <w:r>
+        <w:rPr>
+          <w:rFonts w:ascii="Times New Roman" w:hAnsi="Times New Roman" w:cs="Times New Roman"/>
+          <w:sz w:val="24"/>
+          <w:szCs w:val="24"/>
+        </w:rPr>
+        <w:t xml:space="preserve">) into 2D indices. When a food is moved over, it will be consumed and a timer will start indicating how much time is left, and the ghosts will change color for the duration. Collision is checked by comparing x and y coordinates of ghosts/Pacman. When Pacman dies, the game will stop and the user will receive a message indicating a loss. When Pacman eats a ghost, it will be sent into prison, unable to move for the rest of the game and unable to harm Pacman. When all the dots are collected, the game will stop and the user will receive a message indicating a win. </w:t>
       </w:r>
     </w:p>
     <w:sectPr>
@@ -477,6 +438,359 @@
     </w:sectPr>
   </w:body>
 </w:document>
+</file>
+
+<file path=word/numbering.xml><?xml version="1.0" encoding="utf-8"?>
+<w:numbering xmlns:wpc="http://schemas.microsoft.com/office/word/2010/wordprocessingCanvas" xmlns:cx="http://schemas.microsoft.com/office/drawing/2014/chartex" xmlns:cx1="http://schemas.microsoft.com/office/drawing/2015/9/8/chartex" xmlns:cx2="http://schemas.microsoft.com/office/drawing/2015/10/21/chartex" xmlns:cx3="http://schemas.microsoft.com/office/drawing/2016/5/9/chartex" xmlns:cx4="http://schemas.microsoft.com/office/drawing/2016/5/10/chartex" xmlns:cx5="http://schemas.microsoft.com/office/drawing/2016/5/11/chartex" xmlns:cx6="http://schemas.microsoft.com/office/drawing/2016/5/12/chartex" xmlns:cx7="http://schemas.microsoft.com/office/drawing/2016/5/13/chartex" xmlns:cx8="http://schemas.microsoft.com/office/drawing/2016/5/14/chartex" xmlns:mc="http://schemas.openxmlformats.org/markup-compatibility/2006" xmlns:aink="http://schemas.microsoft.com/office/drawing/2016/ink" xmlns:o="urn:schemas-microsoft-com:office:office" xmlns:r="http://schemas.openxmlformats.org/officeDocument/2006/relationships" xmlns:m="http://schemas.openxmlformats.org/officeDocument/2006/math" xmlns:v="urn:schemas-microsoft-com:vml" xmlns:wp14="http://schemas.microsoft.com/office/word/2010/wordprocessingDrawing" xmlns:wp="http://schemas.openxmlformats.org/drawingml/2006/wordprocessingDrawing" xmlns:w10="urn:schemas-microsoft-com:office:word" xmlns:w="http://schemas.openxmlformats.org/wordprocessingml/2006/main" xmlns:w14="http://schemas.microsoft.com/office/word/2010/wordml" xmlns:w15="http://schemas.microsoft.com/office/word/2012/wordml" xmlns:w16se="http://schemas.microsoft.com/office/word/2015/wordml/symex" xmlns:wpg="http://schemas.microsoft.com/office/word/2010/wordprocessingGroup" xmlns:wpi="http://schemas.microsoft.com/office/word/2010/wordprocessingInk" xmlns:wne="http://schemas.microsoft.com/office/word/2006/wordml" xmlns:wps="http://schemas.microsoft.com/office/word/2010/wordprocessingShape" mc:Ignorable="w14 w15 w16se wp14">
+  <w:abstractNum w:abstractNumId="0" w15:restartNumberingAfterBreak="0">
+    <w:nsid w:val="6A4B7B28"/>
+    <w:multiLevelType w:val="hybridMultilevel"/>
+    <w:tmpl w:val="0B1EB796"/>
+    <w:lvl w:ilvl="0" w:tplc="04090001">
+      <w:start w:val="1"/>
+      <w:numFmt w:val="bullet"/>
+      <w:lvlText w:val=""/>
+      <w:lvlJc w:val="left"/>
+      <w:pPr>
+        <w:ind w:left="720" w:hanging="360"/>
+      </w:pPr>
+      <w:rPr>
+        <w:rFonts w:ascii="Symbol" w:hAnsi="Symbol" w:hint="default"/>
+      </w:rPr>
+    </w:lvl>
+    <w:lvl w:ilvl="1" w:tplc="04090003" w:tentative="1">
+      <w:start w:val="1"/>
+      <w:numFmt w:val="bullet"/>
+      <w:lvlText w:val="o"/>
+      <w:lvlJc w:val="left"/>
+      <w:pPr>
+        <w:ind w:left="1440" w:hanging="360"/>
+      </w:pPr>
+      <w:rPr>
+        <w:rFonts w:ascii="Courier New" w:hAnsi="Courier New" w:cs="Courier New" w:hint="default"/>
+      </w:rPr>
+    </w:lvl>
+    <w:lvl w:ilvl="2" w:tplc="04090005" w:tentative="1">
+      <w:start w:val="1"/>
+      <w:numFmt w:val="bullet"/>
+      <w:lvlText w:val=""/>
+      <w:lvlJc w:val="left"/>
+      <w:pPr>
+        <w:ind w:left="2160" w:hanging="360"/>
+      </w:pPr>
+      <w:rPr>
+        <w:rFonts w:ascii="Wingdings" w:hAnsi="Wingdings" w:hint="default"/>
+      </w:rPr>
+    </w:lvl>
+    <w:lvl w:ilvl="3" w:tplc="04090001" w:tentative="1">
+      <w:start w:val="1"/>
+      <w:numFmt w:val="bullet"/>
+      <w:lvlText w:val=""/>
+      <w:lvlJc w:val="left"/>
+      <w:pPr>
+        <w:ind w:left="2880" w:hanging="360"/>
+      </w:pPr>
+      <w:rPr>
+        <w:rFonts w:ascii="Symbol" w:hAnsi="Symbol" w:hint="default"/>
+      </w:rPr>
+    </w:lvl>
+    <w:lvl w:ilvl="4" w:tplc="04090003" w:tentative="1">
+      <w:start w:val="1"/>
+      <w:numFmt w:val="bullet"/>
+      <w:lvlText w:val="o"/>
+      <w:lvlJc w:val="left"/>
+      <w:pPr>
+        <w:ind w:left="3600" w:hanging="360"/>
+      </w:pPr>
+      <w:rPr>
+        <w:rFonts w:ascii="Courier New" w:hAnsi="Courier New" w:cs="Courier New" w:hint="default"/>
+      </w:rPr>
+    </w:lvl>
+    <w:lvl w:ilvl="5" w:tplc="04090005" w:tentative="1">
+      <w:start w:val="1"/>
+      <w:numFmt w:val="bullet"/>
+      <w:lvlText w:val=""/>
+      <w:lvlJc w:val="left"/>
+      <w:pPr>
+        <w:ind w:left="4320" w:hanging="360"/>
+      </w:pPr>
+      <w:rPr>
+        <w:rFonts w:ascii="Wingdings" w:hAnsi="Wingdings" w:hint="default"/>
+      </w:rPr>
+    </w:lvl>
+    <w:lvl w:ilvl="6" w:tplc="04090001" w:tentative="1">
+      <w:start w:val="1"/>
+      <w:numFmt w:val="bullet"/>
+      <w:lvlText w:val=""/>
+      <w:lvlJc w:val="left"/>
+      <w:pPr>
+        <w:ind w:left="5040" w:hanging="360"/>
+      </w:pPr>
+      <w:rPr>
+        <w:rFonts w:ascii="Symbol" w:hAnsi="Symbol" w:hint="default"/>
+      </w:rPr>
+    </w:lvl>
+    <w:lvl w:ilvl="7" w:tplc="04090003" w:tentative="1">
+      <w:start w:val="1"/>
+      <w:numFmt w:val="bullet"/>
+      <w:lvlText w:val="o"/>
+      <w:lvlJc w:val="left"/>
+      <w:pPr>
+        <w:ind w:left="5760" w:hanging="360"/>
+      </w:pPr>
+      <w:rPr>
+        <w:rFonts w:ascii="Courier New" w:hAnsi="Courier New" w:cs="Courier New" w:hint="default"/>
+      </w:rPr>
+    </w:lvl>
+    <w:lvl w:ilvl="8" w:tplc="04090005" w:tentative="1">
+      <w:start w:val="1"/>
+      <w:numFmt w:val="bullet"/>
+      <w:lvlText w:val=""/>
+      <w:lvlJc w:val="left"/>
+      <w:pPr>
+        <w:ind w:left="6480" w:hanging="360"/>
+      </w:pPr>
+      <w:rPr>
+        <w:rFonts w:ascii="Wingdings" w:hAnsi="Wingdings" w:hint="default"/>
+      </w:rPr>
+    </w:lvl>
+  </w:abstractNum>
+  <w:abstractNum w:abstractNumId="1" w15:restartNumberingAfterBreak="0">
+    <w:nsid w:val="74AF3E87"/>
+    <w:multiLevelType w:val="hybridMultilevel"/>
+    <w:tmpl w:val="E75EB330"/>
+    <w:lvl w:ilvl="0" w:tplc="04090001">
+      <w:start w:val="1"/>
+      <w:numFmt w:val="bullet"/>
+      <w:lvlText w:val=""/>
+      <w:lvlJc w:val="left"/>
+      <w:pPr>
+        <w:ind w:left="1440" w:hanging="360"/>
+      </w:pPr>
+      <w:rPr>
+        <w:rFonts w:ascii="Symbol" w:hAnsi="Symbol" w:hint="default"/>
+      </w:rPr>
+    </w:lvl>
+    <w:lvl w:ilvl="1" w:tplc="04090003" w:tentative="1">
+      <w:start w:val="1"/>
+      <w:numFmt w:val="bullet"/>
+      <w:lvlText w:val="o"/>
+      <w:lvlJc w:val="left"/>
+      <w:pPr>
+        <w:ind w:left="2160" w:hanging="360"/>
+      </w:pPr>
+      <w:rPr>
+        <w:rFonts w:ascii="Courier New" w:hAnsi="Courier New" w:cs="Courier New" w:hint="default"/>
+      </w:rPr>
+    </w:lvl>
+    <w:lvl w:ilvl="2" w:tplc="04090005" w:tentative="1">
+      <w:start w:val="1"/>
+      <w:numFmt w:val="bullet"/>
+      <w:lvlText w:val=""/>
+      <w:lvlJc w:val="left"/>
+      <w:pPr>
+        <w:ind w:left="2880" w:hanging="360"/>
+      </w:pPr>
+      <w:rPr>
+        <w:rFonts w:ascii="Wingdings" w:hAnsi="Wingdings" w:hint="default"/>
+      </w:rPr>
+    </w:lvl>
+    <w:lvl w:ilvl="3" w:tplc="04090001" w:tentative="1">
+      <w:start w:val="1"/>
+      <w:numFmt w:val="bullet"/>
+      <w:lvlText w:val=""/>
+      <w:lvlJc w:val="left"/>
+      <w:pPr>
+        <w:ind w:left="3600" w:hanging="360"/>
+      </w:pPr>
+      <w:rPr>
+        <w:rFonts w:ascii="Symbol" w:hAnsi="Symbol" w:hint="default"/>
+      </w:rPr>
+    </w:lvl>
+    <w:lvl w:ilvl="4" w:tplc="04090003" w:tentative="1">
+      <w:start w:val="1"/>
+      <w:numFmt w:val="bullet"/>
+      <w:lvlText w:val="o"/>
+      <w:lvlJc w:val="left"/>
+      <w:pPr>
+        <w:ind w:left="4320" w:hanging="360"/>
+      </w:pPr>
+      <w:rPr>
+        <w:rFonts w:ascii="Courier New" w:hAnsi="Courier New" w:cs="Courier New" w:hint="default"/>
+      </w:rPr>
+    </w:lvl>
+    <w:lvl w:ilvl="5" w:tplc="04090005" w:tentative="1">
+      <w:start w:val="1"/>
+      <w:numFmt w:val="bullet"/>
+      <w:lvlText w:val=""/>
+      <w:lvlJc w:val="left"/>
+      <w:pPr>
+        <w:ind w:left="5040" w:hanging="360"/>
+      </w:pPr>
+      <w:rPr>
+        <w:rFonts w:ascii="Wingdings" w:hAnsi="Wingdings" w:hint="default"/>
+      </w:rPr>
+    </w:lvl>
+    <w:lvl w:ilvl="6" w:tplc="04090001" w:tentative="1">
+      <w:start w:val="1"/>
+      <w:numFmt w:val="bullet"/>
+      <w:lvlText w:val=""/>
+      <w:lvlJc w:val="left"/>
+      <w:pPr>
+        <w:ind w:left="5760" w:hanging="360"/>
+      </w:pPr>
+      <w:rPr>
+        <w:rFonts w:ascii="Symbol" w:hAnsi="Symbol" w:hint="default"/>
+      </w:rPr>
+    </w:lvl>
+    <w:lvl w:ilvl="7" w:tplc="04090003" w:tentative="1">
+      <w:start w:val="1"/>
+      <w:numFmt w:val="bullet"/>
+      <w:lvlText w:val="o"/>
+      <w:lvlJc w:val="left"/>
+      <w:pPr>
+        <w:ind w:left="6480" w:hanging="360"/>
+      </w:pPr>
+      <w:rPr>
+        <w:rFonts w:ascii="Courier New" w:hAnsi="Courier New" w:cs="Courier New" w:hint="default"/>
+      </w:rPr>
+    </w:lvl>
+    <w:lvl w:ilvl="8" w:tplc="04090005" w:tentative="1">
+      <w:start w:val="1"/>
+      <w:numFmt w:val="bullet"/>
+      <w:lvlText w:val=""/>
+      <w:lvlJc w:val="left"/>
+      <w:pPr>
+        <w:ind w:left="7200" w:hanging="360"/>
+      </w:pPr>
+      <w:rPr>
+        <w:rFonts w:ascii="Wingdings" w:hAnsi="Wingdings" w:hint="default"/>
+      </w:rPr>
+    </w:lvl>
+  </w:abstractNum>
+  <w:abstractNum w:abstractNumId="2" w15:restartNumberingAfterBreak="0">
+    <w:nsid w:val="7F8E4749"/>
+    <w:multiLevelType w:val="hybridMultilevel"/>
+    <w:tmpl w:val="F60E0512"/>
+    <w:lvl w:ilvl="0" w:tplc="04090001">
+      <w:start w:val="1"/>
+      <w:numFmt w:val="bullet"/>
+      <w:lvlText w:val=""/>
+      <w:lvlJc w:val="left"/>
+      <w:pPr>
+        <w:ind w:left="720" w:hanging="360"/>
+      </w:pPr>
+      <w:rPr>
+        <w:rFonts w:ascii="Symbol" w:hAnsi="Symbol" w:hint="default"/>
+      </w:rPr>
+    </w:lvl>
+    <w:lvl w:ilvl="1" w:tplc="04090003" w:tentative="1">
+      <w:start w:val="1"/>
+      <w:numFmt w:val="bullet"/>
+      <w:lvlText w:val="o"/>
+      <w:lvlJc w:val="left"/>
+      <w:pPr>
+        <w:ind w:left="1440" w:hanging="360"/>
+      </w:pPr>
+      <w:rPr>
+        <w:rFonts w:ascii="Courier New" w:hAnsi="Courier New" w:cs="Courier New" w:hint="default"/>
+      </w:rPr>
+    </w:lvl>
+    <w:lvl w:ilvl="2" w:tplc="04090005" w:tentative="1">
+      <w:start w:val="1"/>
+      <w:numFmt w:val="bullet"/>
+      <w:lvlText w:val=""/>
+      <w:lvlJc w:val="left"/>
+      <w:pPr>
+        <w:ind w:left="2160" w:hanging="360"/>
+      </w:pPr>
+      <w:rPr>
+        <w:rFonts w:ascii="Wingdings" w:hAnsi="Wingdings" w:hint="default"/>
+      </w:rPr>
+    </w:lvl>
+    <w:lvl w:ilvl="3" w:tplc="04090001" w:tentative="1">
+      <w:start w:val="1"/>
+      <w:numFmt w:val="bullet"/>
+      <w:lvlText w:val=""/>
+      <w:lvlJc w:val="left"/>
+      <w:pPr>
+        <w:ind w:left="2880" w:hanging="360"/>
+      </w:pPr>
+      <w:rPr>
+        <w:rFonts w:ascii="Symbol" w:hAnsi="Symbol" w:hint="default"/>
+      </w:rPr>
+    </w:lvl>
+    <w:lvl w:ilvl="4" w:tplc="04090003" w:tentative="1">
+      <w:start w:val="1"/>
+      <w:numFmt w:val="bullet"/>
+      <w:lvlText w:val="o"/>
+      <w:lvlJc w:val="left"/>
+      <w:pPr>
+        <w:ind w:left="3600" w:hanging="360"/>
+      </w:pPr>
+      <w:rPr>
+        <w:rFonts w:ascii="Courier New" w:hAnsi="Courier New" w:cs="Courier New" w:hint="default"/>
+      </w:rPr>
+    </w:lvl>
+    <w:lvl w:ilvl="5" w:tplc="04090005" w:tentative="1">
+      <w:start w:val="1"/>
+      <w:numFmt w:val="bullet"/>
+      <w:lvlText w:val=""/>
+      <w:lvlJc w:val="left"/>
+      <w:pPr>
+        <w:ind w:left="4320" w:hanging="360"/>
+      </w:pPr>
+      <w:rPr>
+        <w:rFonts w:ascii="Wingdings" w:hAnsi="Wingdings" w:hint="default"/>
+      </w:rPr>
+    </w:lvl>
+    <w:lvl w:ilvl="6" w:tplc="04090001" w:tentative="1">
+      <w:start w:val="1"/>
+      <w:numFmt w:val="bullet"/>
+      <w:lvlText w:val=""/>
+      <w:lvlJc w:val="left"/>
+      <w:pPr>
+        <w:ind w:left="5040" w:hanging="360"/>
+      </w:pPr>
+      <w:rPr>
+        <w:rFonts w:ascii="Symbol" w:hAnsi="Symbol" w:hint="default"/>
+      </w:rPr>
+    </w:lvl>
+    <w:lvl w:ilvl="7" w:tplc="04090003" w:tentative="1">
+      <w:start w:val="1"/>
+      <w:numFmt w:val="bullet"/>
+      <w:lvlText w:val="o"/>
+      <w:lvlJc w:val="left"/>
+      <w:pPr>
+        <w:ind w:left="5760" w:hanging="360"/>
+      </w:pPr>
+      <w:rPr>
+        <w:rFonts w:ascii="Courier New" w:hAnsi="Courier New" w:cs="Courier New" w:hint="default"/>
+      </w:rPr>
+    </w:lvl>
+    <w:lvl w:ilvl="8" w:tplc="04090005" w:tentative="1">
+      <w:start w:val="1"/>
+      <w:numFmt w:val="bullet"/>
+      <w:lvlText w:val=""/>
+      <w:lvlJc w:val="left"/>
+      <w:pPr>
+        <w:ind w:left="6480" w:hanging="360"/>
+      </w:pPr>
+      <w:rPr>
+        <w:rFonts w:ascii="Wingdings" w:hAnsi="Wingdings" w:hint="default"/>
+      </w:rPr>
+    </w:lvl>
+  </w:abstractNum>
+  <w:num w:numId="1">
+    <w:abstractNumId w:val="0"/>
+  </w:num>
+  <w:num w:numId="2">
+    <w:abstractNumId w:val="1"/>
+  </w:num>
+  <w:num w:numId="3">
+    <w:abstractNumId w:val="2"/>
+  </w:num>
+</w:numbering>
 </file>
 
 <file path=word/styles.xml><?xml version="1.0" encoding="utf-8"?>
@@ -903,6 +1217,17 @@
     <w:semiHidden/>
     <w:unhideWhenUsed/>
   </w:style>
+  <w:style w:type="paragraph" w:styleId="ListParagraph">
+    <w:name w:val="List Paragraph"/>
+    <w:basedOn w:val="Normal"/>
+    <w:uiPriority w:val="34"/>
+    <w:qFormat/>
+    <w:rsid w:val="003B042F"/>
+    <w:pPr>
+      <w:ind w:left="720"/>
+      <w:contextualSpacing/>
+    </w:pPr>
+  </w:style>
 </w:styles>
 </file>
 

</xml_diff>